<commit_message>
Implementação das analises geradas pelo LLM Gemini no painel
</commit_message>
<xml_diff>
--- a/AT_questoes_escritas.docx
+++ b/AT_questoes_escritas.docx
@@ -3771,15 +3771,13 @@
           <w:rFonts w:ascii="Arial" w:hAnsi="Arial" w:cs="Arial"/>
           <w:sz w:val="24"/>
           <w:szCs w:val="24"/>
-          <w:lang w:val="en-US"/>
-        </w:rPr>
-      </w:pPr>
-      <w:r>
-        <w:rPr>
-          <w:rFonts w:ascii="Arial" w:hAnsi="Arial" w:cs="Arial"/>
-          <w:sz w:val="24"/>
-          <w:szCs w:val="24"/>
-          <w:lang w:val="en-US"/>
+        </w:rPr>
+      </w:pPr>
+      <w:r>
+        <w:rPr>
+          <w:rFonts w:ascii="Arial" w:hAnsi="Arial" w:cs="Arial"/>
+          <w:sz w:val="24"/>
+          <w:szCs w:val="24"/>
         </w:rPr>
         <w:t>"""</w:t>
       </w:r>
@@ -3792,31 +3790,28 @@
           <w:rFonts w:ascii="Arial" w:hAnsi="Arial" w:cs="Arial"/>
           <w:sz w:val="24"/>
           <w:szCs w:val="24"/>
-          <w:lang w:val="en-US"/>
-        </w:rPr>
-      </w:pPr>
-    </w:p>
-    <w:p>
-      <w:pPr>
-        <w:contextualSpacing/>
-        <w:jc w:val="both"/>
-        <w:rPr>
-          <w:rFonts w:ascii="Arial" w:hAnsi="Arial" w:cs="Arial"/>
-          <w:b/>
-          <w:bCs/>
-          <w:sz w:val="24"/>
-          <w:szCs w:val="24"/>
-          <w:lang w:val="en-US"/>
-        </w:rPr>
-      </w:pPr>
-      <w:r>
-        <w:rPr>
-          <w:rFonts w:ascii="Arial" w:hAnsi="Arial" w:cs="Arial"/>
-          <w:b/>
-          <w:bCs/>
-          <w:sz w:val="24"/>
-          <w:szCs w:val="24"/>
-          <w:lang w:val="en-US"/>
+        </w:rPr>
+      </w:pPr>
+    </w:p>
+    <w:p>
+      <w:pPr>
+        <w:contextualSpacing/>
+        <w:jc w:val="both"/>
+        <w:rPr>
+          <w:rFonts w:ascii="Arial" w:hAnsi="Arial" w:cs="Arial"/>
+          <w:b/>
+          <w:bCs/>
+          <w:sz w:val="24"/>
+          <w:szCs w:val="24"/>
+        </w:rPr>
+      </w:pPr>
+      <w:r>
+        <w:rPr>
+          <w:rFonts w:ascii="Arial" w:hAnsi="Arial" w:cs="Arial"/>
+          <w:b/>
+          <w:bCs/>
+          <w:sz w:val="24"/>
+          <w:szCs w:val="24"/>
         </w:rPr>
         <w:t>Resposta do LLM:</w:t>
       </w:r>
@@ -3840,90 +3835,171 @@
           <w:rFonts w:ascii="Arial" w:hAnsi="Arial" w:cs="Arial"/>
           <w:sz w:val="24"/>
           <w:szCs w:val="24"/>
-          <w:lang w:val="en-US"/>
-        </w:rPr>
-      </w:pPr>
-      <w:r>
-        <w:rPr>
-          <w:rFonts w:ascii="Arial" w:hAnsi="Arial" w:cs="Arial"/>
-          <w:sz w:val="24"/>
-          <w:szCs w:val="24"/>
-          <w:lang w:val="en-US"/>
-        </w:rPr>
-        <w:t>```python</w:t>
-      </w:r>
-    </w:p>
-    <w:p>
-      <w:pPr>
-        <w:contextualSpacing/>
-        <w:jc w:val="both"/>
-        <w:rPr>
-          <w:rFonts w:ascii="Arial" w:hAnsi="Arial" w:cs="Arial"/>
-          <w:sz w:val="24"/>
-          <w:szCs w:val="24"/>
-          <w:lang w:val="en-US"/>
-        </w:rPr>
-      </w:pPr>
-      <w:r>
-        <w:rPr>
-          <w:rFonts w:ascii="Arial" w:hAnsi="Arial" w:cs="Arial"/>
-          <w:sz w:val="24"/>
-          <w:szCs w:val="24"/>
-          <w:lang w:val="en-US"/>
-        </w:rPr>
-        <w:t>import pandas as pd</w:t>
-      </w:r>
-    </w:p>
-    <w:p>
-      <w:pPr>
-        <w:contextualSpacing/>
-        <w:jc w:val="both"/>
-        <w:rPr>
-          <w:rFonts w:ascii="Arial" w:hAnsi="Arial" w:cs="Arial"/>
-          <w:sz w:val="24"/>
-          <w:szCs w:val="24"/>
-          <w:lang w:val="en-US"/>
-        </w:rPr>
-      </w:pPr>
-      <w:r>
-        <w:rPr>
-          <w:rFonts w:ascii="Arial" w:hAnsi="Arial" w:cs="Arial"/>
-          <w:sz w:val="24"/>
-          <w:szCs w:val="24"/>
-          <w:lang w:val="en-US"/>
-        </w:rPr>
-        <w:t>import matplotlib.pyplot as plt</w:t>
-      </w:r>
-    </w:p>
-    <w:p>
-      <w:pPr>
-        <w:contextualSpacing/>
-        <w:jc w:val="both"/>
-        <w:rPr>
-          <w:rFonts w:ascii="Arial" w:hAnsi="Arial" w:cs="Arial"/>
-          <w:sz w:val="24"/>
-          <w:szCs w:val="24"/>
-          <w:lang w:val="en-US"/>
-        </w:rPr>
-      </w:pPr>
-    </w:p>
-    <w:p>
-      <w:pPr>
-        <w:contextualSpacing/>
-        <w:jc w:val="both"/>
-        <w:rPr>
-          <w:rFonts w:ascii="Arial" w:hAnsi="Arial" w:cs="Arial"/>
-          <w:sz w:val="24"/>
-          <w:szCs w:val="24"/>
-        </w:rPr>
-      </w:pPr>
-      <w:r>
-        <w:rPr>
-          <w:rFonts w:ascii="Arial" w:hAnsi="Arial" w:cs="Arial"/>
-          <w:sz w:val="24"/>
-          <w:szCs w:val="24"/>
-        </w:rPr>
-        <w:t># Certifique-se de que o diretório 'data' exista e contenha o arquivo 'deputados.parquet'</w:t>
+        </w:rPr>
+      </w:pPr>
+      <w:r>
+        <w:rPr>
+          <w:rFonts w:ascii="Arial" w:hAnsi="Arial" w:cs="Arial"/>
+          <w:sz w:val="24"/>
+          <w:szCs w:val="24"/>
+        </w:rPr>
+        <w:t>```</w:t>
+      </w:r>
+      <w:proofErr w:type="spellStart"/>
+      <w:r>
+        <w:rPr>
+          <w:rFonts w:ascii="Arial" w:hAnsi="Arial" w:cs="Arial"/>
+          <w:sz w:val="24"/>
+          <w:szCs w:val="24"/>
+        </w:rPr>
+        <w:t>python</w:t>
+      </w:r>
+      <w:proofErr w:type="spellEnd"/>
+    </w:p>
+    <w:p>
+      <w:pPr>
+        <w:contextualSpacing/>
+        <w:jc w:val="both"/>
+        <w:rPr>
+          <w:rFonts w:ascii="Arial" w:hAnsi="Arial" w:cs="Arial"/>
+          <w:sz w:val="24"/>
+          <w:szCs w:val="24"/>
+        </w:rPr>
+      </w:pPr>
+      <w:proofErr w:type="spellStart"/>
+      <w:r>
+        <w:rPr>
+          <w:rFonts w:ascii="Arial" w:hAnsi="Arial" w:cs="Arial"/>
+          <w:sz w:val="24"/>
+          <w:szCs w:val="24"/>
+        </w:rPr>
+        <w:t>import</w:t>
+      </w:r>
+      <w:proofErr w:type="spellEnd"/>
+      <w:r>
+        <w:rPr>
+          <w:rFonts w:ascii="Arial" w:hAnsi="Arial" w:cs="Arial"/>
+          <w:sz w:val="24"/>
+          <w:szCs w:val="24"/>
+        </w:rPr>
+        <w:t xml:space="preserve"> pandas as </w:t>
+      </w:r>
+      <w:proofErr w:type="spellStart"/>
+      <w:r>
+        <w:rPr>
+          <w:rFonts w:ascii="Arial" w:hAnsi="Arial" w:cs="Arial"/>
+          <w:sz w:val="24"/>
+          <w:szCs w:val="24"/>
+        </w:rPr>
+        <w:t>pd</w:t>
+      </w:r>
+      <w:proofErr w:type="spellEnd"/>
+    </w:p>
+    <w:p>
+      <w:pPr>
+        <w:contextualSpacing/>
+        <w:jc w:val="both"/>
+        <w:rPr>
+          <w:rFonts w:ascii="Arial" w:hAnsi="Arial" w:cs="Arial"/>
+          <w:sz w:val="24"/>
+          <w:szCs w:val="24"/>
+        </w:rPr>
+      </w:pPr>
+      <w:proofErr w:type="spellStart"/>
+      <w:r>
+        <w:rPr>
+          <w:rFonts w:ascii="Arial" w:hAnsi="Arial" w:cs="Arial"/>
+          <w:sz w:val="24"/>
+          <w:szCs w:val="24"/>
+        </w:rPr>
+        <w:t>import</w:t>
+      </w:r>
+      <w:proofErr w:type="spellEnd"/>
+      <w:r>
+        <w:rPr>
+          <w:rFonts w:ascii="Arial" w:hAnsi="Arial" w:cs="Arial"/>
+          <w:sz w:val="24"/>
+          <w:szCs w:val="24"/>
+        </w:rPr>
+        <w:t xml:space="preserve"> </w:t>
+      </w:r>
+      <w:proofErr w:type="spellStart"/>
+      <w:proofErr w:type="gramStart"/>
+      <w:r>
+        <w:rPr>
+          <w:rFonts w:ascii="Arial" w:hAnsi="Arial" w:cs="Arial"/>
+          <w:sz w:val="24"/>
+          <w:szCs w:val="24"/>
+        </w:rPr>
+        <w:t>matplotlib.pyplot</w:t>
+      </w:r>
+      <w:proofErr w:type="spellEnd"/>
+      <w:proofErr w:type="gramEnd"/>
+      <w:r>
+        <w:rPr>
+          <w:rFonts w:ascii="Arial" w:hAnsi="Arial" w:cs="Arial"/>
+          <w:sz w:val="24"/>
+          <w:szCs w:val="24"/>
+        </w:rPr>
+        <w:t xml:space="preserve"> as </w:t>
+      </w:r>
+      <w:proofErr w:type="spellStart"/>
+      <w:r>
+        <w:rPr>
+          <w:rFonts w:ascii="Arial" w:hAnsi="Arial" w:cs="Arial"/>
+          <w:sz w:val="24"/>
+          <w:szCs w:val="24"/>
+        </w:rPr>
+        <w:t>plt</w:t>
+      </w:r>
+      <w:proofErr w:type="spellEnd"/>
+    </w:p>
+    <w:p>
+      <w:pPr>
+        <w:contextualSpacing/>
+        <w:jc w:val="both"/>
+        <w:rPr>
+          <w:rFonts w:ascii="Arial" w:hAnsi="Arial" w:cs="Arial"/>
+          <w:sz w:val="24"/>
+          <w:szCs w:val="24"/>
+        </w:rPr>
+      </w:pPr>
+    </w:p>
+    <w:p>
+      <w:pPr>
+        <w:contextualSpacing/>
+        <w:jc w:val="both"/>
+        <w:rPr>
+          <w:rFonts w:ascii="Arial" w:hAnsi="Arial" w:cs="Arial"/>
+          <w:sz w:val="24"/>
+          <w:szCs w:val="24"/>
+        </w:rPr>
+      </w:pPr>
+      <w:r>
+        <w:rPr>
+          <w:rFonts w:ascii="Arial" w:hAnsi="Arial" w:cs="Arial"/>
+          <w:sz w:val="24"/>
+          <w:szCs w:val="24"/>
+        </w:rPr>
+        <w:t># Certifique-se de que o diretório 'data' exista e contenha o arquivo '</w:t>
+      </w:r>
+      <w:proofErr w:type="gramStart"/>
+      <w:r>
+        <w:rPr>
+          <w:rFonts w:ascii="Arial" w:hAnsi="Arial" w:cs="Arial"/>
+          <w:sz w:val="24"/>
+          <w:szCs w:val="24"/>
+        </w:rPr>
+        <w:t>deputados.parquet</w:t>
+      </w:r>
+      <w:proofErr w:type="gramEnd"/>
+      <w:r>
+        <w:rPr>
+          <w:rFonts w:ascii="Arial" w:hAnsi="Arial" w:cs="Arial"/>
+          <w:sz w:val="24"/>
+          <w:szCs w:val="24"/>
+        </w:rPr>
+        <w:t>'</w:t>
       </w:r>
     </w:p>
     <w:p>
@@ -4826,15 +4902,13 @@
           <w:rFonts w:ascii="Arial" w:hAnsi="Arial" w:cs="Arial"/>
           <w:sz w:val="24"/>
           <w:szCs w:val="24"/>
-          <w:lang w:val="en-US"/>
-        </w:rPr>
-      </w:pPr>
-      <w:r>
-        <w:rPr>
-          <w:rFonts w:ascii="Arial" w:hAnsi="Arial" w:cs="Arial"/>
-          <w:sz w:val="24"/>
-          <w:szCs w:val="24"/>
-          <w:lang w:val="en-US"/>
+        </w:rPr>
+      </w:pPr>
+      <w:r>
+        <w:rPr>
+          <w:rFonts w:ascii="Arial" w:hAnsi="Arial" w:cs="Arial"/>
+          <w:sz w:val="24"/>
+          <w:szCs w:val="24"/>
         </w:rPr>
         <w:t>"""</w:t>
       </w:r>
@@ -4847,44 +4921,41 @@
           <w:rFonts w:ascii="Arial" w:hAnsi="Arial" w:cs="Arial"/>
           <w:sz w:val="24"/>
           <w:szCs w:val="24"/>
-          <w:lang w:val="en-US"/>
-        </w:rPr>
-      </w:pPr>
-    </w:p>
-    <w:p>
-      <w:pPr>
-        <w:contextualSpacing/>
-        <w:jc w:val="both"/>
-        <w:rPr>
-          <w:rFonts w:ascii="Arial" w:hAnsi="Arial" w:cs="Arial"/>
-          <w:b/>
-          <w:bCs/>
-          <w:sz w:val="24"/>
-          <w:szCs w:val="24"/>
-        </w:rPr>
-      </w:pPr>
-    </w:p>
-    <w:p>
-      <w:pPr>
-        <w:contextualSpacing/>
-        <w:jc w:val="both"/>
-        <w:rPr>
-          <w:rFonts w:ascii="Arial" w:hAnsi="Arial" w:cs="Arial"/>
-          <w:b/>
-          <w:bCs/>
-          <w:sz w:val="24"/>
-          <w:szCs w:val="24"/>
-          <w:lang w:val="en-US"/>
-        </w:rPr>
-      </w:pPr>
-      <w:r>
-        <w:rPr>
-          <w:rFonts w:ascii="Arial" w:hAnsi="Arial" w:cs="Arial"/>
-          <w:b/>
-          <w:bCs/>
-          <w:sz w:val="24"/>
-          <w:szCs w:val="24"/>
-          <w:lang w:val="en-US"/>
+        </w:rPr>
+      </w:pPr>
+    </w:p>
+    <w:p>
+      <w:pPr>
+        <w:contextualSpacing/>
+        <w:jc w:val="both"/>
+        <w:rPr>
+          <w:rFonts w:ascii="Arial" w:hAnsi="Arial" w:cs="Arial"/>
+          <w:b/>
+          <w:bCs/>
+          <w:sz w:val="24"/>
+          <w:szCs w:val="24"/>
+        </w:rPr>
+      </w:pPr>
+    </w:p>
+    <w:p>
+      <w:pPr>
+        <w:contextualSpacing/>
+        <w:jc w:val="both"/>
+        <w:rPr>
+          <w:rFonts w:ascii="Arial" w:hAnsi="Arial" w:cs="Arial"/>
+          <w:b/>
+          <w:bCs/>
+          <w:sz w:val="24"/>
+          <w:szCs w:val="24"/>
+        </w:rPr>
+      </w:pPr>
+      <w:r>
+        <w:rPr>
+          <w:rFonts w:ascii="Arial" w:hAnsi="Arial" w:cs="Arial"/>
+          <w:b/>
+          <w:bCs/>
+          <w:sz w:val="24"/>
+          <w:szCs w:val="24"/>
         </w:rPr>
         <w:t>Resposta do LLM:</w:t>
       </w:r>
@@ -6623,15 +6694,13 @@
           <w:rFonts w:ascii="Arial" w:hAnsi="Arial" w:cs="Arial"/>
           <w:sz w:val="24"/>
           <w:szCs w:val="24"/>
-          <w:lang w:val="en-US"/>
-        </w:rPr>
-      </w:pPr>
-      <w:r>
-        <w:rPr>
-          <w:rFonts w:ascii="Arial" w:hAnsi="Arial" w:cs="Arial"/>
-          <w:sz w:val="24"/>
-          <w:szCs w:val="24"/>
-          <w:lang w:val="en-US"/>
+        </w:rPr>
+      </w:pPr>
+      <w:r>
+        <w:rPr>
+          <w:rFonts w:ascii="Arial" w:hAnsi="Arial" w:cs="Arial"/>
+          <w:sz w:val="24"/>
+          <w:szCs w:val="24"/>
         </w:rPr>
         <w:t>"""</w:t>
       </w:r>
@@ -6644,31 +6713,28 @@
           <w:rFonts w:ascii="Arial" w:hAnsi="Arial" w:cs="Arial"/>
           <w:sz w:val="24"/>
           <w:szCs w:val="24"/>
-          <w:lang w:val="en-US"/>
-        </w:rPr>
-      </w:pPr>
-    </w:p>
-    <w:p>
-      <w:pPr>
-        <w:contextualSpacing/>
-        <w:jc w:val="both"/>
-        <w:rPr>
-          <w:rFonts w:ascii="Arial" w:hAnsi="Arial" w:cs="Arial"/>
-          <w:sz w:val="24"/>
-          <w:szCs w:val="24"/>
-          <w:lang w:val="en-US"/>
-        </w:rPr>
-      </w:pPr>
-    </w:p>
-    <w:p>
-      <w:pPr>
-        <w:contextualSpacing/>
-        <w:jc w:val="both"/>
-        <w:rPr>
-          <w:rFonts w:ascii="Arial" w:hAnsi="Arial" w:cs="Arial"/>
-          <w:sz w:val="24"/>
-          <w:szCs w:val="24"/>
-          <w:lang w:val="en-US"/>
+        </w:rPr>
+      </w:pPr>
+    </w:p>
+    <w:p>
+      <w:pPr>
+        <w:contextualSpacing/>
+        <w:jc w:val="both"/>
+        <w:rPr>
+          <w:rFonts w:ascii="Arial" w:hAnsi="Arial" w:cs="Arial"/>
+          <w:sz w:val="24"/>
+          <w:szCs w:val="24"/>
+        </w:rPr>
+      </w:pPr>
+    </w:p>
+    <w:p>
+      <w:pPr>
+        <w:contextualSpacing/>
+        <w:jc w:val="both"/>
+        <w:rPr>
+          <w:rFonts w:ascii="Arial" w:hAnsi="Arial" w:cs="Arial"/>
+          <w:sz w:val="24"/>
+          <w:szCs w:val="24"/>
         </w:rPr>
       </w:pPr>
     </w:p>
@@ -7334,8 +7400,1040 @@
     <w:p>
       <w:pPr>
         <w:contextualSpacing/>
-        <w:rPr>
-          <w:rFonts w:ascii="Arial" w:hAnsi="Arial" w:cs="Arial"/>
+        <w:jc w:val="both"/>
+        <w:rPr>
+          <w:rFonts w:ascii="Arial" w:hAnsi="Arial" w:cs="Arial"/>
+          <w:b/>
+          <w:bCs/>
+          <w:noProof/>
+          <w:color w:val="FF0000"/>
+          <w:sz w:val="32"/>
+          <w:szCs w:val="32"/>
+        </w:rPr>
+      </w:pPr>
+    </w:p>
+    <w:p>
+      <w:pPr>
+        <w:contextualSpacing/>
+        <w:jc w:val="both"/>
+        <w:rPr>
+          <w:rFonts w:ascii="Arial" w:hAnsi="Arial" w:cs="Arial"/>
+          <w:b/>
+          <w:bCs/>
+          <w:noProof/>
+          <w:color w:val="000000" w:themeColor="text1"/>
+          <w:sz w:val="32"/>
+          <w:szCs w:val="32"/>
+        </w:rPr>
+      </w:pPr>
+      <w:r>
+        <w:rPr>
+          <w:rFonts w:ascii="Arial" w:hAnsi="Arial" w:cs="Arial"/>
+          <w:b/>
+          <w:bCs/>
+          <w:noProof/>
+          <w:color w:val="000000" w:themeColor="text1"/>
+          <w:sz w:val="32"/>
+          <w:szCs w:val="32"/>
+        </w:rPr>
+        <w:t>Questão 7:</w:t>
+      </w:r>
+    </w:p>
+    <w:p>
+      <w:pPr>
+        <w:contextualSpacing/>
+        <w:jc w:val="both"/>
+        <w:rPr>
+          <w:rFonts w:ascii="Arial" w:hAnsi="Arial" w:cs="Arial"/>
+          <w:b/>
+          <w:bCs/>
+          <w:noProof/>
+          <w:color w:val="FF0000"/>
+          <w:sz w:val="32"/>
+          <w:szCs w:val="32"/>
+        </w:rPr>
+      </w:pPr>
+    </w:p>
+    <w:p>
+      <w:pPr>
+        <w:contextualSpacing/>
+        <w:rPr>
+          <w:rFonts w:ascii="Arial" w:hAnsi="Arial" w:cs="Arial"/>
+          <w:b/>
+          <w:bCs/>
+          <w:noProof/>
+          <w:color w:val="FF0000"/>
+          <w:sz w:val="32"/>
+          <w:szCs w:val="32"/>
+        </w:rPr>
+      </w:pPr>
+      <w:r>
+        <w:rPr>
+          <w:rFonts w:ascii="Arial" w:hAnsi="Arial" w:cs="Arial"/>
+          <w:b/>
+          <w:bCs/>
+          <w:noProof/>
+          <w:color w:val="FF0000"/>
+          <w:sz w:val="32"/>
+          <w:szCs w:val="32"/>
+        </w:rPr>
+        <w:t>Obs: Assim como na questão 6, o script gerado pelo LLM não atendeu às expectativas. O arquivo json precisou ser tratado para que as sumarizações pudessem ser exibidas na interface Streamlit. Mesmo especificando isso no prompt executado para o LLM, o mesmo não foi capaz de tratar o arquivo json. Sendo assim, implementei uma função no início do arquivo dashboard.py (load_and_process_json) que tratou o arquivo.</w:t>
+      </w:r>
+    </w:p>
+    <w:p>
+      <w:pPr>
+        <w:contextualSpacing/>
+        <w:rPr>
+          <w:rFonts w:ascii="Arial" w:hAnsi="Arial" w:cs="Arial"/>
+          <w:b/>
+          <w:bCs/>
+          <w:noProof/>
+          <w:color w:val="FF0000"/>
+          <w:sz w:val="32"/>
+          <w:szCs w:val="32"/>
+        </w:rPr>
+      </w:pPr>
+    </w:p>
+    <w:p>
+      <w:pPr>
+        <w:contextualSpacing/>
+        <w:rPr>
+          <w:rFonts w:ascii="Arial" w:hAnsi="Arial" w:cs="Arial"/>
+          <w:b/>
+          <w:bCs/>
+          <w:noProof/>
+          <w:color w:val="000000" w:themeColor="text1"/>
+          <w:sz w:val="32"/>
+          <w:szCs w:val="32"/>
+        </w:rPr>
+      </w:pPr>
+      <w:r>
+        <w:rPr>
+          <w:rFonts w:ascii="Arial" w:hAnsi="Arial" w:cs="Arial"/>
+          <w:b/>
+          <w:bCs/>
+          <w:noProof/>
+          <w:color w:val="000000" w:themeColor="text1"/>
+          <w:sz w:val="32"/>
+          <w:szCs w:val="32"/>
+        </w:rPr>
+        <w:lastRenderedPageBreak/>
+        <w:t>Letra f)</w:t>
+      </w:r>
+      <w:r>
+        <w:rPr>
+          <w:rFonts w:ascii="Arial" w:hAnsi="Arial" w:cs="Arial"/>
+          <w:b/>
+          <w:bCs/>
+          <w:noProof/>
+          <w:color w:val="000000" w:themeColor="text1"/>
+          <w:sz w:val="32"/>
+          <w:szCs w:val="32"/>
+        </w:rPr>
+        <w:t>:</w:t>
+      </w:r>
+    </w:p>
+    <w:p>
+      <w:pPr>
+        <w:contextualSpacing/>
+        <w:rPr>
+          <w:rFonts w:ascii="Arial" w:hAnsi="Arial" w:cs="Arial"/>
+          <w:b/>
+          <w:bCs/>
+          <w:noProof/>
+          <w:color w:val="000000" w:themeColor="text1"/>
+          <w:sz w:val="32"/>
+          <w:szCs w:val="32"/>
+        </w:rPr>
+      </w:pPr>
+    </w:p>
+    <w:p>
+      <w:pPr>
+        <w:contextualSpacing/>
+        <w:rPr>
+          <w:rFonts w:ascii="Arial" w:hAnsi="Arial" w:cs="Arial"/>
+          <w:b/>
+          <w:bCs/>
+          <w:noProof/>
+          <w:color w:val="000000" w:themeColor="text1"/>
+          <w:sz w:val="28"/>
+          <w:szCs w:val="28"/>
+        </w:rPr>
+      </w:pPr>
+      <w:r>
+        <w:rPr>
+          <w:rFonts w:ascii="Arial" w:hAnsi="Arial" w:cs="Arial"/>
+          <w:b/>
+          <w:bCs/>
+          <w:noProof/>
+          <w:color w:val="000000" w:themeColor="text1"/>
+          <w:sz w:val="28"/>
+          <w:szCs w:val="28"/>
+        </w:rPr>
+        <w:t>Comparação entre CoT e BP:</w:t>
+      </w:r>
+    </w:p>
+    <w:p>
+      <w:pPr>
+        <w:contextualSpacing/>
+        <w:rPr>
+          <w:rFonts w:ascii="Arial" w:hAnsi="Arial" w:cs="Arial"/>
+          <w:b/>
+          <w:bCs/>
+          <w:noProof/>
+          <w:color w:val="000000" w:themeColor="text1"/>
+          <w:sz w:val="32"/>
+          <w:szCs w:val="32"/>
+        </w:rPr>
+      </w:pPr>
+    </w:p>
+    <w:p>
+      <w:pPr>
+        <w:contextualSpacing/>
+        <w:rPr>
+          <w:rFonts w:ascii="Arial" w:hAnsi="Arial" w:cs="Arial"/>
+          <w:b/>
+          <w:bCs/>
+          <w:color w:val="000000" w:themeColor="text1"/>
+          <w:sz w:val="24"/>
+          <w:szCs w:val="24"/>
+          <w:u w:val="single"/>
+          <w:lang w:val="en-US"/>
+        </w:rPr>
+      </w:pPr>
+      <w:r>
+        <w:rPr>
+          <w:rFonts w:ascii="Arial" w:hAnsi="Arial" w:cs="Arial"/>
+          <w:b/>
+          <w:bCs/>
+          <w:color w:val="000000" w:themeColor="text1"/>
+          <w:sz w:val="24"/>
+          <w:szCs w:val="24"/>
+          <w:u w:val="single"/>
+          <w:lang w:val="en-US"/>
+        </w:rPr>
+        <w:t>Chain of Thoughts</w:t>
+      </w:r>
+    </w:p>
+    <w:p>
+      <w:pPr>
+        <w:contextualSpacing/>
+        <w:rPr>
+          <w:rFonts w:ascii="Arial" w:hAnsi="Arial" w:cs="Arial"/>
+          <w:b/>
+          <w:bCs/>
+          <w:color w:val="000000" w:themeColor="text1"/>
+          <w:sz w:val="24"/>
+          <w:szCs w:val="24"/>
+          <w:lang w:val="en-US"/>
+        </w:rPr>
+      </w:pPr>
+    </w:p>
+    <w:p>
+      <w:pPr>
+        <w:contextualSpacing/>
+        <w:rPr>
+          <w:rFonts w:ascii="Arial" w:hAnsi="Arial" w:cs="Arial"/>
+          <w:b/>
+          <w:bCs/>
+          <w:color w:val="000000" w:themeColor="text1"/>
+          <w:sz w:val="24"/>
+          <w:szCs w:val="24"/>
+          <w:lang w:val="en-US"/>
+        </w:rPr>
+      </w:pPr>
+      <w:proofErr w:type="spellStart"/>
+      <w:r>
+        <w:rPr>
+          <w:rFonts w:ascii="Arial" w:hAnsi="Arial" w:cs="Arial"/>
+          <w:b/>
+          <w:bCs/>
+          <w:color w:val="000000" w:themeColor="text1"/>
+          <w:sz w:val="24"/>
+          <w:szCs w:val="24"/>
+          <w:lang w:val="en-US"/>
+        </w:rPr>
+        <w:t>Vantagens</w:t>
+      </w:r>
+      <w:proofErr w:type="spellEnd"/>
+      <w:r>
+        <w:rPr>
+          <w:rFonts w:ascii="Arial" w:hAnsi="Arial" w:cs="Arial"/>
+          <w:b/>
+          <w:bCs/>
+          <w:color w:val="000000" w:themeColor="text1"/>
+          <w:sz w:val="24"/>
+          <w:szCs w:val="24"/>
+          <w:lang w:val="en-US"/>
+        </w:rPr>
+        <w:t>:</w:t>
+      </w:r>
+    </w:p>
+    <w:p>
+      <w:pPr>
+        <w:contextualSpacing/>
+        <w:rPr>
+          <w:rFonts w:ascii="Arial" w:hAnsi="Arial" w:cs="Arial"/>
+          <w:color w:val="000000" w:themeColor="text1"/>
+          <w:sz w:val="24"/>
+          <w:szCs w:val="24"/>
+          <w:lang w:val="en-US"/>
+        </w:rPr>
+      </w:pPr>
+    </w:p>
+    <w:p>
+      <w:pPr>
+        <w:numPr>
+          <w:ilvl w:val="0"/>
+          <w:numId w:val="14"/>
+        </w:numPr>
+        <w:contextualSpacing/>
+        <w:jc w:val="both"/>
+        <w:rPr>
+          <w:rFonts w:ascii="Arial" w:hAnsi="Arial" w:cs="Arial"/>
+          <w:color w:val="000000" w:themeColor="text1"/>
+          <w:sz w:val="24"/>
+          <w:szCs w:val="24"/>
+        </w:rPr>
+      </w:pPr>
+      <w:r>
+        <w:rPr>
+          <w:rFonts w:ascii="Arial" w:hAnsi="Arial" w:cs="Arial"/>
+          <w:b/>
+          <w:bCs/>
+          <w:color w:val="000000" w:themeColor="text1"/>
+          <w:sz w:val="24"/>
+          <w:szCs w:val="24"/>
+        </w:rPr>
+        <w:t>Ma</w:t>
+      </w:r>
+      <w:r>
+        <w:rPr>
+          <w:rFonts w:ascii="Arial" w:hAnsi="Arial" w:cs="Arial"/>
+          <w:b/>
+          <w:bCs/>
+          <w:color w:val="000000" w:themeColor="text1"/>
+          <w:sz w:val="24"/>
+          <w:szCs w:val="24"/>
+        </w:rPr>
+        <w:t xml:space="preserve">ior </w:t>
+      </w:r>
+      <w:proofErr w:type="spellStart"/>
+      <w:r>
+        <w:rPr>
+          <w:rFonts w:ascii="Arial" w:hAnsi="Arial" w:cs="Arial"/>
+          <w:b/>
+          <w:bCs/>
+          <w:color w:val="000000" w:themeColor="text1"/>
+          <w:sz w:val="24"/>
+          <w:szCs w:val="24"/>
+        </w:rPr>
+        <w:t>detaljamento</w:t>
+      </w:r>
+      <w:proofErr w:type="spellEnd"/>
+      <w:r>
+        <w:rPr>
+          <w:rFonts w:ascii="Arial" w:hAnsi="Arial" w:cs="Arial"/>
+          <w:b/>
+          <w:bCs/>
+          <w:color w:val="000000" w:themeColor="text1"/>
+          <w:sz w:val="24"/>
+          <w:szCs w:val="24"/>
+        </w:rPr>
+        <w:t>:</w:t>
+      </w:r>
+      <w:r>
+        <w:rPr>
+          <w:rFonts w:ascii="Arial" w:hAnsi="Arial" w:cs="Arial"/>
+          <w:color w:val="000000" w:themeColor="text1"/>
+          <w:sz w:val="24"/>
+          <w:szCs w:val="24"/>
+        </w:rPr>
+        <w:t xml:space="preserve"> </w:t>
+      </w:r>
+      <w:r>
+        <w:rPr>
+          <w:rFonts w:ascii="Arial" w:hAnsi="Arial" w:cs="Arial"/>
+          <w:color w:val="000000" w:themeColor="text1"/>
+          <w:sz w:val="24"/>
+          <w:szCs w:val="24"/>
+        </w:rPr>
+        <w:t xml:space="preserve">Mais conveniente </w:t>
+      </w:r>
+      <w:r>
+        <w:rPr>
+          <w:rFonts w:ascii="Arial" w:hAnsi="Arial" w:cs="Arial"/>
+          <w:color w:val="000000" w:themeColor="text1"/>
+          <w:sz w:val="24"/>
+          <w:szCs w:val="24"/>
+        </w:rPr>
+        <w:t xml:space="preserve">para problemas que requerem raciocínio passo a passo ou onde a explicação do processo de pensamento é </w:t>
+      </w:r>
+      <w:r>
+        <w:rPr>
+          <w:rFonts w:ascii="Arial" w:hAnsi="Arial" w:cs="Arial"/>
+          <w:color w:val="000000" w:themeColor="text1"/>
+          <w:sz w:val="24"/>
+          <w:szCs w:val="24"/>
+        </w:rPr>
+        <w:t>importante</w:t>
+      </w:r>
+      <w:r>
+        <w:rPr>
+          <w:rFonts w:ascii="Arial" w:hAnsi="Arial" w:cs="Arial"/>
+          <w:color w:val="000000" w:themeColor="text1"/>
+          <w:sz w:val="24"/>
+          <w:szCs w:val="24"/>
+        </w:rPr>
+        <w:t>.</w:t>
+      </w:r>
+    </w:p>
+    <w:p>
+      <w:pPr>
+        <w:numPr>
+          <w:ilvl w:val="0"/>
+          <w:numId w:val="14"/>
+        </w:numPr>
+        <w:contextualSpacing/>
+        <w:jc w:val="both"/>
+        <w:rPr>
+          <w:rFonts w:ascii="Arial" w:hAnsi="Arial" w:cs="Arial"/>
+          <w:color w:val="000000" w:themeColor="text1"/>
+          <w:sz w:val="24"/>
+          <w:szCs w:val="24"/>
+        </w:rPr>
+      </w:pPr>
+      <w:r>
+        <w:rPr>
+          <w:rFonts w:ascii="Arial" w:hAnsi="Arial" w:cs="Arial"/>
+          <w:b/>
+          <w:bCs/>
+          <w:color w:val="000000" w:themeColor="text1"/>
+          <w:sz w:val="24"/>
+          <w:szCs w:val="24"/>
+        </w:rPr>
+        <w:t>Transparência:</w:t>
+      </w:r>
+      <w:r>
+        <w:rPr>
+          <w:rFonts w:ascii="Arial" w:hAnsi="Arial" w:cs="Arial"/>
+          <w:color w:val="000000" w:themeColor="text1"/>
+          <w:sz w:val="24"/>
+          <w:szCs w:val="24"/>
+        </w:rPr>
+        <w:t xml:space="preserve"> Mais fácil de entender como o modelo chegou à conclusão ou resposta, </w:t>
+      </w:r>
+      <w:r>
+        <w:rPr>
+          <w:rFonts w:ascii="Arial" w:hAnsi="Arial" w:cs="Arial"/>
+          <w:color w:val="000000" w:themeColor="text1"/>
+          <w:sz w:val="24"/>
+          <w:szCs w:val="24"/>
+        </w:rPr>
+        <w:t>sendo</w:t>
+      </w:r>
+      <w:r>
+        <w:rPr>
+          <w:rFonts w:ascii="Arial" w:hAnsi="Arial" w:cs="Arial"/>
+          <w:color w:val="000000" w:themeColor="text1"/>
+          <w:sz w:val="24"/>
+          <w:szCs w:val="24"/>
+        </w:rPr>
+        <w:t xml:space="preserve"> útil para </w:t>
+      </w:r>
+      <w:proofErr w:type="spellStart"/>
+      <w:r>
+        <w:rPr>
+          <w:rFonts w:ascii="Arial" w:hAnsi="Arial" w:cs="Arial"/>
+          <w:color w:val="000000" w:themeColor="text1"/>
+          <w:sz w:val="24"/>
+          <w:szCs w:val="24"/>
+        </w:rPr>
+        <w:t>debugging</w:t>
+      </w:r>
+      <w:proofErr w:type="spellEnd"/>
+      <w:r>
+        <w:rPr>
+          <w:rFonts w:ascii="Arial" w:hAnsi="Arial" w:cs="Arial"/>
+          <w:color w:val="000000" w:themeColor="text1"/>
+          <w:sz w:val="24"/>
+          <w:szCs w:val="24"/>
+        </w:rPr>
+        <w:t xml:space="preserve"> e aprendizado.</w:t>
+      </w:r>
+    </w:p>
+    <w:p>
+      <w:pPr>
+        <w:contextualSpacing/>
+        <w:rPr>
+          <w:rFonts w:ascii="Arial" w:hAnsi="Arial" w:cs="Arial"/>
+          <w:color w:val="000000" w:themeColor="text1"/>
+          <w:sz w:val="24"/>
+          <w:szCs w:val="24"/>
+        </w:rPr>
+      </w:pPr>
+    </w:p>
+    <w:p>
+      <w:pPr>
+        <w:contextualSpacing/>
+        <w:rPr>
+          <w:rFonts w:ascii="Arial" w:hAnsi="Arial" w:cs="Arial"/>
+          <w:b/>
+          <w:bCs/>
+          <w:color w:val="000000" w:themeColor="text1"/>
+          <w:sz w:val="24"/>
+          <w:szCs w:val="24"/>
+          <w:lang w:val="en-US"/>
+        </w:rPr>
+      </w:pPr>
+      <w:proofErr w:type="spellStart"/>
+      <w:r>
+        <w:rPr>
+          <w:rFonts w:ascii="Arial" w:hAnsi="Arial" w:cs="Arial"/>
+          <w:b/>
+          <w:bCs/>
+          <w:color w:val="000000" w:themeColor="text1"/>
+          <w:sz w:val="24"/>
+          <w:szCs w:val="24"/>
+          <w:lang w:val="en-US"/>
+        </w:rPr>
+        <w:t>Desvantagens</w:t>
+      </w:r>
+      <w:proofErr w:type="spellEnd"/>
+      <w:r>
+        <w:rPr>
+          <w:rFonts w:ascii="Arial" w:hAnsi="Arial" w:cs="Arial"/>
+          <w:b/>
+          <w:bCs/>
+          <w:color w:val="000000" w:themeColor="text1"/>
+          <w:sz w:val="24"/>
+          <w:szCs w:val="24"/>
+          <w:lang w:val="en-US"/>
+        </w:rPr>
+        <w:t>:</w:t>
+      </w:r>
+    </w:p>
+    <w:p>
+      <w:pPr>
+        <w:contextualSpacing/>
+        <w:rPr>
+          <w:rFonts w:ascii="Arial" w:hAnsi="Arial" w:cs="Arial"/>
+          <w:color w:val="000000" w:themeColor="text1"/>
+          <w:sz w:val="24"/>
+          <w:szCs w:val="24"/>
+          <w:lang w:val="en-US"/>
+        </w:rPr>
+      </w:pPr>
+    </w:p>
+    <w:p>
+      <w:pPr>
+        <w:numPr>
+          <w:ilvl w:val="0"/>
+          <w:numId w:val="10"/>
+        </w:numPr>
+        <w:contextualSpacing/>
+        <w:jc w:val="both"/>
+        <w:rPr>
+          <w:rFonts w:ascii="Arial" w:hAnsi="Arial" w:cs="Arial"/>
+          <w:color w:val="000000" w:themeColor="text1"/>
+          <w:sz w:val="24"/>
+          <w:szCs w:val="24"/>
+        </w:rPr>
+      </w:pPr>
+      <w:r>
+        <w:rPr>
+          <w:rFonts w:ascii="Arial" w:hAnsi="Arial" w:cs="Arial"/>
+          <w:b/>
+          <w:bCs/>
+          <w:color w:val="000000" w:themeColor="text1"/>
+          <w:sz w:val="24"/>
+          <w:szCs w:val="24"/>
+        </w:rPr>
+        <w:t>Verbosidade:</w:t>
+      </w:r>
+      <w:r>
+        <w:rPr>
+          <w:rFonts w:ascii="Arial" w:hAnsi="Arial" w:cs="Arial"/>
+          <w:color w:val="000000" w:themeColor="text1"/>
+          <w:sz w:val="24"/>
+          <w:szCs w:val="24"/>
+        </w:rPr>
+        <w:t xml:space="preserve"> Pode gerar saídas mais longas que o necessário, o que pode não ser ideal para aplicações que exigem concisão.</w:t>
+      </w:r>
+    </w:p>
+    <w:p>
+      <w:pPr>
+        <w:numPr>
+          <w:ilvl w:val="0"/>
+          <w:numId w:val="10"/>
+        </w:numPr>
+        <w:contextualSpacing/>
+        <w:jc w:val="both"/>
+        <w:rPr>
+          <w:rFonts w:ascii="Arial" w:hAnsi="Arial" w:cs="Arial"/>
+          <w:color w:val="000000" w:themeColor="text1"/>
+          <w:sz w:val="24"/>
+          <w:szCs w:val="24"/>
+        </w:rPr>
+      </w:pPr>
+      <w:r>
+        <w:rPr>
+          <w:rFonts w:ascii="Arial" w:hAnsi="Arial" w:cs="Arial"/>
+          <w:b/>
+          <w:bCs/>
+          <w:color w:val="000000" w:themeColor="text1"/>
+          <w:sz w:val="24"/>
+          <w:szCs w:val="24"/>
+        </w:rPr>
+        <w:t>Complexidade de Implementação:</w:t>
+      </w:r>
+      <w:r>
+        <w:rPr>
+          <w:rFonts w:ascii="Arial" w:hAnsi="Arial" w:cs="Arial"/>
+          <w:color w:val="000000" w:themeColor="text1"/>
+          <w:sz w:val="24"/>
+          <w:szCs w:val="24"/>
+        </w:rPr>
+        <w:t xml:space="preserve"> Exige uma modelagem cuidadosa para garantir que todos os passos do raciocínio sejam relevantes e corretos.</w:t>
+      </w:r>
+    </w:p>
+    <w:p>
+      <w:pPr>
+        <w:contextualSpacing/>
+        <w:rPr>
+          <w:rFonts w:ascii="Arial" w:hAnsi="Arial" w:cs="Arial"/>
+          <w:color w:val="000000" w:themeColor="text1"/>
+          <w:sz w:val="24"/>
+          <w:szCs w:val="24"/>
+        </w:rPr>
+      </w:pPr>
+    </w:p>
+    <w:p>
+      <w:pPr>
+        <w:contextualSpacing/>
+        <w:rPr>
+          <w:rFonts w:ascii="Arial" w:hAnsi="Arial" w:cs="Arial"/>
+          <w:b/>
+          <w:bCs/>
+          <w:color w:val="000000" w:themeColor="text1"/>
+          <w:sz w:val="24"/>
+          <w:szCs w:val="24"/>
+          <w:u w:val="single"/>
+          <w:lang w:val="en-US"/>
+        </w:rPr>
+      </w:pPr>
+      <w:r>
+        <w:rPr>
+          <w:rFonts w:ascii="Arial" w:hAnsi="Arial" w:cs="Arial"/>
+          <w:b/>
+          <w:bCs/>
+          <w:color w:val="000000" w:themeColor="text1"/>
+          <w:sz w:val="24"/>
+          <w:szCs w:val="24"/>
+          <w:u w:val="single"/>
+          <w:lang w:val="en-US"/>
+        </w:rPr>
+        <w:t>Batch Prompting</w:t>
+      </w:r>
+    </w:p>
+    <w:p>
+      <w:pPr>
+        <w:contextualSpacing/>
+        <w:rPr>
+          <w:rFonts w:ascii="Arial" w:hAnsi="Arial" w:cs="Arial"/>
+          <w:b/>
+          <w:bCs/>
+          <w:color w:val="000000" w:themeColor="text1"/>
+          <w:sz w:val="24"/>
+          <w:szCs w:val="24"/>
+          <w:lang w:val="en-US"/>
+        </w:rPr>
+      </w:pPr>
+    </w:p>
+    <w:p>
+      <w:pPr>
+        <w:contextualSpacing/>
+        <w:rPr>
+          <w:rFonts w:ascii="Arial" w:hAnsi="Arial" w:cs="Arial"/>
+          <w:b/>
+          <w:bCs/>
+          <w:color w:val="000000" w:themeColor="text1"/>
+          <w:sz w:val="24"/>
+          <w:szCs w:val="24"/>
+          <w:lang w:val="en-US"/>
+        </w:rPr>
+      </w:pPr>
+      <w:proofErr w:type="spellStart"/>
+      <w:r>
+        <w:rPr>
+          <w:rFonts w:ascii="Arial" w:hAnsi="Arial" w:cs="Arial"/>
+          <w:b/>
+          <w:bCs/>
+          <w:color w:val="000000" w:themeColor="text1"/>
+          <w:sz w:val="24"/>
+          <w:szCs w:val="24"/>
+          <w:lang w:val="en-US"/>
+        </w:rPr>
+        <w:t>Vantagens</w:t>
+      </w:r>
+      <w:proofErr w:type="spellEnd"/>
+      <w:r>
+        <w:rPr>
+          <w:rFonts w:ascii="Arial" w:hAnsi="Arial" w:cs="Arial"/>
+          <w:b/>
+          <w:bCs/>
+          <w:color w:val="000000" w:themeColor="text1"/>
+          <w:sz w:val="24"/>
+          <w:szCs w:val="24"/>
+          <w:lang w:val="en-US"/>
+        </w:rPr>
+        <w:t>:</w:t>
+      </w:r>
+    </w:p>
+    <w:p>
+      <w:pPr>
+        <w:contextualSpacing/>
+        <w:rPr>
+          <w:rFonts w:ascii="Arial" w:hAnsi="Arial" w:cs="Arial"/>
+          <w:color w:val="000000" w:themeColor="text1"/>
+          <w:sz w:val="24"/>
+          <w:szCs w:val="24"/>
+          <w:lang w:val="en-US"/>
+        </w:rPr>
+      </w:pPr>
+    </w:p>
+    <w:p>
+      <w:pPr>
+        <w:numPr>
+          <w:ilvl w:val="0"/>
+          <w:numId w:val="11"/>
+        </w:numPr>
+        <w:contextualSpacing/>
+        <w:jc w:val="both"/>
+        <w:rPr>
+          <w:rFonts w:ascii="Arial" w:hAnsi="Arial" w:cs="Arial"/>
+          <w:color w:val="000000" w:themeColor="text1"/>
+          <w:sz w:val="24"/>
+          <w:szCs w:val="24"/>
+        </w:rPr>
+      </w:pPr>
+      <w:r>
+        <w:rPr>
+          <w:rFonts w:ascii="Arial" w:hAnsi="Arial" w:cs="Arial"/>
+          <w:b/>
+          <w:bCs/>
+          <w:color w:val="000000" w:themeColor="text1"/>
+          <w:sz w:val="24"/>
+          <w:szCs w:val="24"/>
+        </w:rPr>
+        <w:t>Eficiência:</w:t>
+      </w:r>
+      <w:r>
+        <w:rPr>
+          <w:rFonts w:ascii="Arial" w:hAnsi="Arial" w:cs="Arial"/>
+          <w:color w:val="000000" w:themeColor="text1"/>
+          <w:sz w:val="24"/>
+          <w:szCs w:val="24"/>
+        </w:rPr>
+        <w:t xml:space="preserve"> Processa múltiplas entradas ou tarefas de uma vez, ideal para otimizar tempo e recursos em aplicações em escala.</w:t>
+      </w:r>
+    </w:p>
+    <w:p>
+      <w:pPr>
+        <w:numPr>
+          <w:ilvl w:val="0"/>
+          <w:numId w:val="11"/>
+        </w:numPr>
+        <w:contextualSpacing/>
+        <w:jc w:val="both"/>
+        <w:rPr>
+          <w:rFonts w:ascii="Arial" w:hAnsi="Arial" w:cs="Arial"/>
+          <w:color w:val="000000" w:themeColor="text1"/>
+          <w:sz w:val="24"/>
+          <w:szCs w:val="24"/>
+        </w:rPr>
+      </w:pPr>
+      <w:r>
+        <w:rPr>
+          <w:rFonts w:ascii="Arial" w:hAnsi="Arial" w:cs="Arial"/>
+          <w:b/>
+          <w:bCs/>
+          <w:color w:val="000000" w:themeColor="text1"/>
+          <w:sz w:val="24"/>
+          <w:szCs w:val="24"/>
+        </w:rPr>
+        <w:t>Flexibilidade:</w:t>
+      </w:r>
+      <w:r>
+        <w:rPr>
+          <w:rFonts w:ascii="Arial" w:hAnsi="Arial" w:cs="Arial"/>
+          <w:color w:val="000000" w:themeColor="text1"/>
+          <w:sz w:val="24"/>
+          <w:szCs w:val="24"/>
+        </w:rPr>
+        <w:t xml:space="preserve"> Pode ser facilmente adaptado para diferentes tipos de tarefas ou dados, tornando-o adequado para uso em diversas aplicações.</w:t>
+      </w:r>
+    </w:p>
+    <w:p>
+      <w:pPr>
+        <w:contextualSpacing/>
+        <w:rPr>
+          <w:rFonts w:ascii="Arial" w:hAnsi="Arial" w:cs="Arial"/>
+          <w:b/>
+          <w:bCs/>
+          <w:color w:val="000000" w:themeColor="text1"/>
+          <w:sz w:val="24"/>
+          <w:szCs w:val="24"/>
+          <w:lang w:val="en-US"/>
+        </w:rPr>
+      </w:pPr>
+      <w:proofErr w:type="spellStart"/>
+      <w:r>
+        <w:rPr>
+          <w:rFonts w:ascii="Arial" w:hAnsi="Arial" w:cs="Arial"/>
+          <w:b/>
+          <w:bCs/>
+          <w:color w:val="000000" w:themeColor="text1"/>
+          <w:sz w:val="24"/>
+          <w:szCs w:val="24"/>
+          <w:lang w:val="en-US"/>
+        </w:rPr>
+        <w:t>Desvantagens</w:t>
+      </w:r>
+      <w:proofErr w:type="spellEnd"/>
+      <w:r>
+        <w:rPr>
+          <w:rFonts w:ascii="Arial" w:hAnsi="Arial" w:cs="Arial"/>
+          <w:b/>
+          <w:bCs/>
+          <w:color w:val="000000" w:themeColor="text1"/>
+          <w:sz w:val="24"/>
+          <w:szCs w:val="24"/>
+          <w:lang w:val="en-US"/>
+        </w:rPr>
+        <w:t>:</w:t>
+      </w:r>
+    </w:p>
+    <w:p>
+      <w:pPr>
+        <w:contextualSpacing/>
+        <w:rPr>
+          <w:rFonts w:ascii="Arial" w:hAnsi="Arial" w:cs="Arial"/>
+          <w:color w:val="000000" w:themeColor="text1"/>
+          <w:sz w:val="24"/>
+          <w:szCs w:val="24"/>
+          <w:lang w:val="en-US"/>
+        </w:rPr>
+      </w:pPr>
+    </w:p>
+    <w:p>
+      <w:pPr>
+        <w:numPr>
+          <w:ilvl w:val="0"/>
+          <w:numId w:val="12"/>
+        </w:numPr>
+        <w:contextualSpacing/>
+        <w:jc w:val="both"/>
+        <w:rPr>
+          <w:rFonts w:ascii="Arial" w:hAnsi="Arial" w:cs="Arial"/>
+          <w:color w:val="000000" w:themeColor="text1"/>
+          <w:sz w:val="24"/>
+          <w:szCs w:val="24"/>
+        </w:rPr>
+      </w:pPr>
+      <w:r>
+        <w:rPr>
+          <w:rFonts w:ascii="Arial" w:hAnsi="Arial" w:cs="Arial"/>
+          <w:b/>
+          <w:bCs/>
+          <w:color w:val="000000" w:themeColor="text1"/>
+          <w:sz w:val="24"/>
+          <w:szCs w:val="24"/>
+        </w:rPr>
+        <w:t>Menor Controle sobre o Processo Individual:</w:t>
+      </w:r>
+      <w:r>
+        <w:rPr>
+          <w:rFonts w:ascii="Arial" w:hAnsi="Arial" w:cs="Arial"/>
+          <w:color w:val="000000" w:themeColor="text1"/>
+          <w:sz w:val="24"/>
+          <w:szCs w:val="24"/>
+        </w:rPr>
+        <w:t xml:space="preserve"> Como processa várias entradas simultaneamente, pode ser mais difícil entender o raciocínio individual por trás de cada saída.</w:t>
+      </w:r>
+    </w:p>
+    <w:p>
+      <w:pPr>
+        <w:numPr>
+          <w:ilvl w:val="0"/>
+          <w:numId w:val="12"/>
+        </w:numPr>
+        <w:contextualSpacing/>
+        <w:jc w:val="both"/>
+        <w:rPr>
+          <w:rFonts w:ascii="Arial" w:hAnsi="Arial" w:cs="Arial"/>
+          <w:color w:val="000000" w:themeColor="text1"/>
+          <w:sz w:val="24"/>
+          <w:szCs w:val="24"/>
+        </w:rPr>
+      </w:pPr>
+      <w:r>
+        <w:rPr>
+          <w:rFonts w:ascii="Arial" w:hAnsi="Arial" w:cs="Arial"/>
+          <w:b/>
+          <w:bCs/>
+          <w:color w:val="000000" w:themeColor="text1"/>
+          <w:sz w:val="24"/>
+          <w:szCs w:val="24"/>
+        </w:rPr>
+        <w:t>Risco de Erros Escalados:</w:t>
+      </w:r>
+      <w:r>
+        <w:rPr>
+          <w:rFonts w:ascii="Arial" w:hAnsi="Arial" w:cs="Arial"/>
+          <w:color w:val="000000" w:themeColor="text1"/>
+          <w:sz w:val="24"/>
+          <w:szCs w:val="24"/>
+        </w:rPr>
+        <w:t xml:space="preserve"> Um erro no prompt inicial pode afetar todas as respostas geradas, potencializando o impacto de pequenos erros.</w:t>
+      </w:r>
+    </w:p>
+    <w:p>
+      <w:pPr>
+        <w:contextualSpacing/>
+        <w:rPr>
+          <w:rFonts w:ascii="Arial" w:hAnsi="Arial" w:cs="Arial"/>
+          <w:b/>
+          <w:bCs/>
+          <w:color w:val="000000" w:themeColor="text1"/>
+          <w:sz w:val="24"/>
+          <w:szCs w:val="24"/>
+        </w:rPr>
+      </w:pPr>
+    </w:p>
+    <w:p>
+      <w:pPr>
+        <w:contextualSpacing/>
+        <w:rPr>
+          <w:rFonts w:ascii="Arial" w:hAnsi="Arial" w:cs="Arial"/>
+          <w:b/>
+          <w:bCs/>
+          <w:color w:val="000000" w:themeColor="text1"/>
+          <w:sz w:val="24"/>
+          <w:szCs w:val="24"/>
+        </w:rPr>
+      </w:pPr>
+    </w:p>
+    <w:p>
+      <w:pPr>
+        <w:contextualSpacing/>
+        <w:rPr>
+          <w:rFonts w:ascii="Arial" w:hAnsi="Arial" w:cs="Arial"/>
+          <w:b/>
+          <w:bCs/>
+          <w:color w:val="000000" w:themeColor="text1"/>
+          <w:sz w:val="24"/>
+          <w:szCs w:val="24"/>
+        </w:rPr>
+      </w:pPr>
+    </w:p>
+    <w:p>
+      <w:pPr>
+        <w:contextualSpacing/>
+        <w:rPr>
+          <w:rFonts w:ascii="Arial" w:hAnsi="Arial" w:cs="Arial"/>
+          <w:b/>
+          <w:bCs/>
+          <w:color w:val="000000" w:themeColor="text1"/>
+          <w:sz w:val="24"/>
+          <w:szCs w:val="24"/>
+        </w:rPr>
+      </w:pPr>
+    </w:p>
+    <w:p>
+      <w:pPr>
+        <w:contextualSpacing/>
+        <w:rPr>
+          <w:rFonts w:ascii="Arial" w:hAnsi="Arial" w:cs="Arial"/>
+          <w:b/>
+          <w:bCs/>
+          <w:color w:val="000000" w:themeColor="text1"/>
+          <w:sz w:val="24"/>
+          <w:szCs w:val="24"/>
+        </w:rPr>
+      </w:pPr>
+    </w:p>
+    <w:p>
+      <w:pPr>
+        <w:contextualSpacing/>
+        <w:rPr>
+          <w:rFonts w:ascii="Arial" w:hAnsi="Arial" w:cs="Arial"/>
+          <w:b/>
+          <w:bCs/>
+          <w:color w:val="000000" w:themeColor="text1"/>
+          <w:sz w:val="24"/>
+          <w:szCs w:val="24"/>
+        </w:rPr>
+      </w:pPr>
+    </w:p>
+    <w:p>
+      <w:pPr>
+        <w:contextualSpacing/>
+        <w:rPr>
+          <w:rFonts w:ascii="Arial" w:hAnsi="Arial" w:cs="Arial"/>
+          <w:b/>
+          <w:bCs/>
+          <w:color w:val="000000" w:themeColor="text1"/>
+          <w:sz w:val="24"/>
+          <w:szCs w:val="24"/>
+        </w:rPr>
+      </w:pPr>
+    </w:p>
+    <w:p>
+      <w:pPr>
+        <w:contextualSpacing/>
+        <w:rPr>
+          <w:rFonts w:ascii="Arial" w:hAnsi="Arial" w:cs="Arial"/>
+          <w:b/>
+          <w:bCs/>
+          <w:color w:val="000000" w:themeColor="text1"/>
+          <w:sz w:val="24"/>
+          <w:szCs w:val="24"/>
+        </w:rPr>
+      </w:pPr>
+    </w:p>
+    <w:p>
+      <w:pPr>
+        <w:contextualSpacing/>
+        <w:rPr>
+          <w:rFonts w:ascii="Arial" w:hAnsi="Arial" w:cs="Arial"/>
+          <w:b/>
+          <w:bCs/>
+          <w:color w:val="000000" w:themeColor="text1"/>
+          <w:sz w:val="24"/>
+          <w:szCs w:val="24"/>
+        </w:rPr>
+      </w:pPr>
+    </w:p>
+    <w:p>
+      <w:pPr>
+        <w:contextualSpacing/>
+        <w:rPr>
+          <w:rFonts w:ascii="Arial" w:hAnsi="Arial" w:cs="Arial"/>
+          <w:b/>
+          <w:bCs/>
+          <w:color w:val="000000" w:themeColor="text1"/>
+          <w:sz w:val="24"/>
+          <w:szCs w:val="24"/>
+        </w:rPr>
+      </w:pPr>
+    </w:p>
+    <w:p>
+      <w:pPr>
+        <w:contextualSpacing/>
+        <w:rPr>
+          <w:rFonts w:ascii="Arial" w:hAnsi="Arial" w:cs="Arial"/>
+          <w:color w:val="000000" w:themeColor="text1"/>
           <w:sz w:val="24"/>
           <w:szCs w:val="24"/>
         </w:rPr>
@@ -7499,6 +8597,122 @@
     </w:lvl>
   </w:abstractNum>
   <w:abstractNum w:abstractNumId="1" w15:restartNumberingAfterBreak="0">
+    <w:nsid w:val="20E77DC1"/>
+    <w:multiLevelType w:val="multilevel"/>
+    <w:tmpl w:val="65086436"/>
+    <w:lvl w:ilvl="0">
+      <w:start w:val="1"/>
+      <w:numFmt w:val="bullet"/>
+      <w:lvlText w:val=""/>
+      <w:lvlJc w:val="left"/>
+      <w:pPr>
+        <w:tabs>
+          <w:tab w:val="num" w:pos="720"/>
+        </w:tabs>
+        <w:ind w:left="720" w:hanging="360"/>
+      </w:pPr>
+      <w:rPr>
+        <w:rFonts w:ascii="Symbol" w:hAnsi="Symbol" w:hint="default"/>
+      </w:rPr>
+    </w:lvl>
+    <w:lvl w:ilvl="1" w:tentative="1">
+      <w:start w:val="1"/>
+      <w:numFmt w:val="decimal"/>
+      <w:lvlText w:val="%2."/>
+      <w:lvlJc w:val="left"/>
+      <w:pPr>
+        <w:tabs>
+          <w:tab w:val="num" w:pos="1440"/>
+        </w:tabs>
+        <w:ind w:left="1440" w:hanging="360"/>
+      </w:pPr>
+    </w:lvl>
+    <w:lvl w:ilvl="2" w:tentative="1">
+      <w:start w:val="1"/>
+      <w:numFmt w:val="decimal"/>
+      <w:lvlText w:val="%3."/>
+      <w:lvlJc w:val="left"/>
+      <w:pPr>
+        <w:tabs>
+          <w:tab w:val="num" w:pos="2160"/>
+        </w:tabs>
+        <w:ind w:left="2160" w:hanging="360"/>
+      </w:pPr>
+    </w:lvl>
+    <w:lvl w:ilvl="3" w:tentative="1">
+      <w:start w:val="1"/>
+      <w:numFmt w:val="decimal"/>
+      <w:lvlText w:val="%4."/>
+      <w:lvlJc w:val="left"/>
+      <w:pPr>
+        <w:tabs>
+          <w:tab w:val="num" w:pos="2880"/>
+        </w:tabs>
+        <w:ind w:left="2880" w:hanging="360"/>
+      </w:pPr>
+    </w:lvl>
+    <w:lvl w:ilvl="4" w:tentative="1">
+      <w:start w:val="1"/>
+      <w:numFmt w:val="decimal"/>
+      <w:lvlText w:val="%5."/>
+      <w:lvlJc w:val="left"/>
+      <w:pPr>
+        <w:tabs>
+          <w:tab w:val="num" w:pos="3600"/>
+        </w:tabs>
+        <w:ind w:left="3600" w:hanging="360"/>
+      </w:pPr>
+    </w:lvl>
+    <w:lvl w:ilvl="5" w:tentative="1">
+      <w:start w:val="1"/>
+      <w:numFmt w:val="decimal"/>
+      <w:lvlText w:val="%6."/>
+      <w:lvlJc w:val="left"/>
+      <w:pPr>
+        <w:tabs>
+          <w:tab w:val="num" w:pos="4320"/>
+        </w:tabs>
+        <w:ind w:left="4320" w:hanging="360"/>
+      </w:pPr>
+    </w:lvl>
+    <w:lvl w:ilvl="6" w:tentative="1">
+      <w:start w:val="1"/>
+      <w:numFmt w:val="decimal"/>
+      <w:lvlText w:val="%7."/>
+      <w:lvlJc w:val="left"/>
+      <w:pPr>
+        <w:tabs>
+          <w:tab w:val="num" w:pos="5040"/>
+        </w:tabs>
+        <w:ind w:left="5040" w:hanging="360"/>
+      </w:pPr>
+    </w:lvl>
+    <w:lvl w:ilvl="7" w:tentative="1">
+      <w:start w:val="1"/>
+      <w:numFmt w:val="decimal"/>
+      <w:lvlText w:val="%8."/>
+      <w:lvlJc w:val="left"/>
+      <w:pPr>
+        <w:tabs>
+          <w:tab w:val="num" w:pos="5760"/>
+        </w:tabs>
+        <w:ind w:left="5760" w:hanging="360"/>
+      </w:pPr>
+    </w:lvl>
+    <w:lvl w:ilvl="8" w:tentative="1">
+      <w:start w:val="1"/>
+      <w:numFmt w:val="decimal"/>
+      <w:lvlText w:val="%9."/>
+      <w:lvlJc w:val="left"/>
+      <w:pPr>
+        <w:tabs>
+          <w:tab w:val="num" w:pos="6480"/>
+        </w:tabs>
+        <w:ind w:left="6480" w:hanging="360"/>
+      </w:pPr>
+    </w:lvl>
+  </w:abstractNum>
+  <w:abstractNum w:abstractNumId="2" w15:restartNumberingAfterBreak="0">
     <w:nsid w:val="289B0142"/>
     <w:multiLevelType w:val="hybridMultilevel"/>
     <w:tmpl w:val="148A66F8"/>
@@ -7587,7 +8801,501 @@
       </w:pPr>
     </w:lvl>
   </w:abstractNum>
-  <w:abstractNum w:abstractNumId="2" w15:restartNumberingAfterBreak="0">
+  <w:abstractNum w:abstractNumId="3" w15:restartNumberingAfterBreak="0">
+    <w:nsid w:val="366F0987"/>
+    <w:multiLevelType w:val="multilevel"/>
+    <w:tmpl w:val="74267244"/>
+    <w:lvl w:ilvl="0">
+      <w:start w:val="1"/>
+      <w:numFmt w:val="decimal"/>
+      <w:lvlText w:val="%1."/>
+      <w:lvlJc w:val="left"/>
+      <w:pPr>
+        <w:tabs>
+          <w:tab w:val="num" w:pos="720"/>
+        </w:tabs>
+        <w:ind w:left="720" w:hanging="360"/>
+      </w:pPr>
+    </w:lvl>
+    <w:lvl w:ilvl="1" w:tentative="1">
+      <w:start w:val="1"/>
+      <w:numFmt w:val="decimal"/>
+      <w:lvlText w:val="%2."/>
+      <w:lvlJc w:val="left"/>
+      <w:pPr>
+        <w:tabs>
+          <w:tab w:val="num" w:pos="1440"/>
+        </w:tabs>
+        <w:ind w:left="1440" w:hanging="360"/>
+      </w:pPr>
+    </w:lvl>
+    <w:lvl w:ilvl="2" w:tentative="1">
+      <w:start w:val="1"/>
+      <w:numFmt w:val="decimal"/>
+      <w:lvlText w:val="%3."/>
+      <w:lvlJc w:val="left"/>
+      <w:pPr>
+        <w:tabs>
+          <w:tab w:val="num" w:pos="2160"/>
+        </w:tabs>
+        <w:ind w:left="2160" w:hanging="360"/>
+      </w:pPr>
+    </w:lvl>
+    <w:lvl w:ilvl="3" w:tentative="1">
+      <w:start w:val="1"/>
+      <w:numFmt w:val="decimal"/>
+      <w:lvlText w:val="%4."/>
+      <w:lvlJc w:val="left"/>
+      <w:pPr>
+        <w:tabs>
+          <w:tab w:val="num" w:pos="2880"/>
+        </w:tabs>
+        <w:ind w:left="2880" w:hanging="360"/>
+      </w:pPr>
+    </w:lvl>
+    <w:lvl w:ilvl="4" w:tentative="1">
+      <w:start w:val="1"/>
+      <w:numFmt w:val="decimal"/>
+      <w:lvlText w:val="%5."/>
+      <w:lvlJc w:val="left"/>
+      <w:pPr>
+        <w:tabs>
+          <w:tab w:val="num" w:pos="3600"/>
+        </w:tabs>
+        <w:ind w:left="3600" w:hanging="360"/>
+      </w:pPr>
+    </w:lvl>
+    <w:lvl w:ilvl="5" w:tentative="1">
+      <w:start w:val="1"/>
+      <w:numFmt w:val="decimal"/>
+      <w:lvlText w:val="%6."/>
+      <w:lvlJc w:val="left"/>
+      <w:pPr>
+        <w:tabs>
+          <w:tab w:val="num" w:pos="4320"/>
+        </w:tabs>
+        <w:ind w:left="4320" w:hanging="360"/>
+      </w:pPr>
+    </w:lvl>
+    <w:lvl w:ilvl="6" w:tentative="1">
+      <w:start w:val="1"/>
+      <w:numFmt w:val="decimal"/>
+      <w:lvlText w:val="%7."/>
+      <w:lvlJc w:val="left"/>
+      <w:pPr>
+        <w:tabs>
+          <w:tab w:val="num" w:pos="5040"/>
+        </w:tabs>
+        <w:ind w:left="5040" w:hanging="360"/>
+      </w:pPr>
+    </w:lvl>
+    <w:lvl w:ilvl="7" w:tentative="1">
+      <w:start w:val="1"/>
+      <w:numFmt w:val="decimal"/>
+      <w:lvlText w:val="%8."/>
+      <w:lvlJc w:val="left"/>
+      <w:pPr>
+        <w:tabs>
+          <w:tab w:val="num" w:pos="5760"/>
+        </w:tabs>
+        <w:ind w:left="5760" w:hanging="360"/>
+      </w:pPr>
+    </w:lvl>
+    <w:lvl w:ilvl="8" w:tentative="1">
+      <w:start w:val="1"/>
+      <w:numFmt w:val="decimal"/>
+      <w:lvlText w:val="%9."/>
+      <w:lvlJc w:val="left"/>
+      <w:pPr>
+        <w:tabs>
+          <w:tab w:val="num" w:pos="6480"/>
+        </w:tabs>
+        <w:ind w:left="6480" w:hanging="360"/>
+      </w:pPr>
+    </w:lvl>
+  </w:abstractNum>
+  <w:abstractNum w:abstractNumId="4" w15:restartNumberingAfterBreak="0">
+    <w:nsid w:val="3BA4440A"/>
+    <w:multiLevelType w:val="multilevel"/>
+    <w:tmpl w:val="65086436"/>
+    <w:lvl w:ilvl="0">
+      <w:start w:val="1"/>
+      <w:numFmt w:val="bullet"/>
+      <w:lvlText w:val=""/>
+      <w:lvlJc w:val="left"/>
+      <w:pPr>
+        <w:tabs>
+          <w:tab w:val="num" w:pos="720"/>
+        </w:tabs>
+        <w:ind w:left="720" w:hanging="360"/>
+      </w:pPr>
+      <w:rPr>
+        <w:rFonts w:ascii="Symbol" w:hAnsi="Symbol" w:hint="default"/>
+      </w:rPr>
+    </w:lvl>
+    <w:lvl w:ilvl="1" w:tentative="1">
+      <w:start w:val="1"/>
+      <w:numFmt w:val="decimal"/>
+      <w:lvlText w:val="%2."/>
+      <w:lvlJc w:val="left"/>
+      <w:pPr>
+        <w:tabs>
+          <w:tab w:val="num" w:pos="1440"/>
+        </w:tabs>
+        <w:ind w:left="1440" w:hanging="360"/>
+      </w:pPr>
+    </w:lvl>
+    <w:lvl w:ilvl="2" w:tentative="1">
+      <w:start w:val="1"/>
+      <w:numFmt w:val="decimal"/>
+      <w:lvlText w:val="%3."/>
+      <w:lvlJc w:val="left"/>
+      <w:pPr>
+        <w:tabs>
+          <w:tab w:val="num" w:pos="2160"/>
+        </w:tabs>
+        <w:ind w:left="2160" w:hanging="360"/>
+      </w:pPr>
+    </w:lvl>
+    <w:lvl w:ilvl="3" w:tentative="1">
+      <w:start w:val="1"/>
+      <w:numFmt w:val="decimal"/>
+      <w:lvlText w:val="%4."/>
+      <w:lvlJc w:val="left"/>
+      <w:pPr>
+        <w:tabs>
+          <w:tab w:val="num" w:pos="2880"/>
+        </w:tabs>
+        <w:ind w:left="2880" w:hanging="360"/>
+      </w:pPr>
+    </w:lvl>
+    <w:lvl w:ilvl="4" w:tentative="1">
+      <w:start w:val="1"/>
+      <w:numFmt w:val="decimal"/>
+      <w:lvlText w:val="%5."/>
+      <w:lvlJc w:val="left"/>
+      <w:pPr>
+        <w:tabs>
+          <w:tab w:val="num" w:pos="3600"/>
+        </w:tabs>
+        <w:ind w:left="3600" w:hanging="360"/>
+      </w:pPr>
+    </w:lvl>
+    <w:lvl w:ilvl="5" w:tentative="1">
+      <w:start w:val="1"/>
+      <w:numFmt w:val="decimal"/>
+      <w:lvlText w:val="%6."/>
+      <w:lvlJc w:val="left"/>
+      <w:pPr>
+        <w:tabs>
+          <w:tab w:val="num" w:pos="4320"/>
+        </w:tabs>
+        <w:ind w:left="4320" w:hanging="360"/>
+      </w:pPr>
+    </w:lvl>
+    <w:lvl w:ilvl="6" w:tentative="1">
+      <w:start w:val="1"/>
+      <w:numFmt w:val="decimal"/>
+      <w:lvlText w:val="%7."/>
+      <w:lvlJc w:val="left"/>
+      <w:pPr>
+        <w:tabs>
+          <w:tab w:val="num" w:pos="5040"/>
+        </w:tabs>
+        <w:ind w:left="5040" w:hanging="360"/>
+      </w:pPr>
+    </w:lvl>
+    <w:lvl w:ilvl="7" w:tentative="1">
+      <w:start w:val="1"/>
+      <w:numFmt w:val="decimal"/>
+      <w:lvlText w:val="%8."/>
+      <w:lvlJc w:val="left"/>
+      <w:pPr>
+        <w:tabs>
+          <w:tab w:val="num" w:pos="5760"/>
+        </w:tabs>
+        <w:ind w:left="5760" w:hanging="360"/>
+      </w:pPr>
+    </w:lvl>
+    <w:lvl w:ilvl="8" w:tentative="1">
+      <w:start w:val="1"/>
+      <w:numFmt w:val="decimal"/>
+      <w:lvlText w:val="%9."/>
+      <w:lvlJc w:val="left"/>
+      <w:pPr>
+        <w:tabs>
+          <w:tab w:val="num" w:pos="6480"/>
+        </w:tabs>
+        <w:ind w:left="6480" w:hanging="360"/>
+      </w:pPr>
+    </w:lvl>
+  </w:abstractNum>
+  <w:abstractNum w:abstractNumId="5" w15:restartNumberingAfterBreak="0">
+    <w:nsid w:val="3E1F60C7"/>
+    <w:multiLevelType w:val="multilevel"/>
+    <w:tmpl w:val="190E9632"/>
+    <w:lvl w:ilvl="0">
+      <w:start w:val="1"/>
+      <w:numFmt w:val="bullet"/>
+      <w:lvlText w:val=""/>
+      <w:lvlJc w:val="left"/>
+      <w:pPr>
+        <w:tabs>
+          <w:tab w:val="num" w:pos="720"/>
+        </w:tabs>
+        <w:ind w:left="720" w:hanging="360"/>
+      </w:pPr>
+      <w:rPr>
+        <w:rFonts w:ascii="Symbol" w:hAnsi="Symbol" w:hint="default"/>
+        <w:sz w:val="20"/>
+      </w:rPr>
+    </w:lvl>
+    <w:lvl w:ilvl="1" w:tentative="1">
+      <w:start w:val="1"/>
+      <w:numFmt w:val="bullet"/>
+      <w:lvlText w:val="o"/>
+      <w:lvlJc w:val="left"/>
+      <w:pPr>
+        <w:tabs>
+          <w:tab w:val="num" w:pos="1440"/>
+        </w:tabs>
+        <w:ind w:left="1440" w:hanging="360"/>
+      </w:pPr>
+      <w:rPr>
+        <w:rFonts w:ascii="Courier New" w:hAnsi="Courier New" w:hint="default"/>
+        <w:sz w:val="20"/>
+      </w:rPr>
+    </w:lvl>
+    <w:lvl w:ilvl="2" w:tentative="1">
+      <w:start w:val="1"/>
+      <w:numFmt w:val="bullet"/>
+      <w:lvlText w:val=""/>
+      <w:lvlJc w:val="left"/>
+      <w:pPr>
+        <w:tabs>
+          <w:tab w:val="num" w:pos="2160"/>
+        </w:tabs>
+        <w:ind w:left="2160" w:hanging="360"/>
+      </w:pPr>
+      <w:rPr>
+        <w:rFonts w:ascii="Wingdings" w:hAnsi="Wingdings" w:hint="default"/>
+        <w:sz w:val="20"/>
+      </w:rPr>
+    </w:lvl>
+    <w:lvl w:ilvl="3" w:tentative="1">
+      <w:start w:val="1"/>
+      <w:numFmt w:val="bullet"/>
+      <w:lvlText w:val=""/>
+      <w:lvlJc w:val="left"/>
+      <w:pPr>
+        <w:tabs>
+          <w:tab w:val="num" w:pos="2880"/>
+        </w:tabs>
+        <w:ind w:left="2880" w:hanging="360"/>
+      </w:pPr>
+      <w:rPr>
+        <w:rFonts w:ascii="Wingdings" w:hAnsi="Wingdings" w:hint="default"/>
+        <w:sz w:val="20"/>
+      </w:rPr>
+    </w:lvl>
+    <w:lvl w:ilvl="4" w:tentative="1">
+      <w:start w:val="1"/>
+      <w:numFmt w:val="bullet"/>
+      <w:lvlText w:val=""/>
+      <w:lvlJc w:val="left"/>
+      <w:pPr>
+        <w:tabs>
+          <w:tab w:val="num" w:pos="3600"/>
+        </w:tabs>
+        <w:ind w:left="3600" w:hanging="360"/>
+      </w:pPr>
+      <w:rPr>
+        <w:rFonts w:ascii="Wingdings" w:hAnsi="Wingdings" w:hint="default"/>
+        <w:sz w:val="20"/>
+      </w:rPr>
+    </w:lvl>
+    <w:lvl w:ilvl="5" w:tentative="1">
+      <w:start w:val="1"/>
+      <w:numFmt w:val="bullet"/>
+      <w:lvlText w:val=""/>
+      <w:lvlJc w:val="left"/>
+      <w:pPr>
+        <w:tabs>
+          <w:tab w:val="num" w:pos="4320"/>
+        </w:tabs>
+        <w:ind w:left="4320" w:hanging="360"/>
+      </w:pPr>
+      <w:rPr>
+        <w:rFonts w:ascii="Wingdings" w:hAnsi="Wingdings" w:hint="default"/>
+        <w:sz w:val="20"/>
+      </w:rPr>
+    </w:lvl>
+    <w:lvl w:ilvl="6" w:tentative="1">
+      <w:start w:val="1"/>
+      <w:numFmt w:val="bullet"/>
+      <w:lvlText w:val=""/>
+      <w:lvlJc w:val="left"/>
+      <w:pPr>
+        <w:tabs>
+          <w:tab w:val="num" w:pos="5040"/>
+        </w:tabs>
+        <w:ind w:left="5040" w:hanging="360"/>
+      </w:pPr>
+      <w:rPr>
+        <w:rFonts w:ascii="Wingdings" w:hAnsi="Wingdings" w:hint="default"/>
+        <w:sz w:val="20"/>
+      </w:rPr>
+    </w:lvl>
+    <w:lvl w:ilvl="7" w:tentative="1">
+      <w:start w:val="1"/>
+      <w:numFmt w:val="bullet"/>
+      <w:lvlText w:val=""/>
+      <w:lvlJc w:val="left"/>
+      <w:pPr>
+        <w:tabs>
+          <w:tab w:val="num" w:pos="5760"/>
+        </w:tabs>
+        <w:ind w:left="5760" w:hanging="360"/>
+      </w:pPr>
+      <w:rPr>
+        <w:rFonts w:ascii="Wingdings" w:hAnsi="Wingdings" w:hint="default"/>
+        <w:sz w:val="20"/>
+      </w:rPr>
+    </w:lvl>
+    <w:lvl w:ilvl="8" w:tentative="1">
+      <w:start w:val="1"/>
+      <w:numFmt w:val="bullet"/>
+      <w:lvlText w:val=""/>
+      <w:lvlJc w:val="left"/>
+      <w:pPr>
+        <w:tabs>
+          <w:tab w:val="num" w:pos="6480"/>
+        </w:tabs>
+        <w:ind w:left="6480" w:hanging="360"/>
+      </w:pPr>
+      <w:rPr>
+        <w:rFonts w:ascii="Wingdings" w:hAnsi="Wingdings" w:hint="default"/>
+        <w:sz w:val="20"/>
+      </w:rPr>
+    </w:lvl>
+  </w:abstractNum>
+  <w:abstractNum w:abstractNumId="6" w15:restartNumberingAfterBreak="0">
+    <w:nsid w:val="3ED418B0"/>
+    <w:multiLevelType w:val="multilevel"/>
+    <w:tmpl w:val="65086436"/>
+    <w:lvl w:ilvl="0">
+      <w:start w:val="1"/>
+      <w:numFmt w:val="bullet"/>
+      <w:lvlText w:val=""/>
+      <w:lvlJc w:val="left"/>
+      <w:pPr>
+        <w:tabs>
+          <w:tab w:val="num" w:pos="720"/>
+        </w:tabs>
+        <w:ind w:left="720" w:hanging="360"/>
+      </w:pPr>
+      <w:rPr>
+        <w:rFonts w:ascii="Symbol" w:hAnsi="Symbol" w:hint="default"/>
+      </w:rPr>
+    </w:lvl>
+    <w:lvl w:ilvl="1" w:tentative="1">
+      <w:start w:val="1"/>
+      <w:numFmt w:val="decimal"/>
+      <w:lvlText w:val="%2."/>
+      <w:lvlJc w:val="left"/>
+      <w:pPr>
+        <w:tabs>
+          <w:tab w:val="num" w:pos="1440"/>
+        </w:tabs>
+        <w:ind w:left="1440" w:hanging="360"/>
+      </w:pPr>
+    </w:lvl>
+    <w:lvl w:ilvl="2" w:tentative="1">
+      <w:start w:val="1"/>
+      <w:numFmt w:val="decimal"/>
+      <w:lvlText w:val="%3."/>
+      <w:lvlJc w:val="left"/>
+      <w:pPr>
+        <w:tabs>
+          <w:tab w:val="num" w:pos="2160"/>
+        </w:tabs>
+        <w:ind w:left="2160" w:hanging="360"/>
+      </w:pPr>
+    </w:lvl>
+    <w:lvl w:ilvl="3" w:tentative="1">
+      <w:start w:val="1"/>
+      <w:numFmt w:val="decimal"/>
+      <w:lvlText w:val="%4."/>
+      <w:lvlJc w:val="left"/>
+      <w:pPr>
+        <w:tabs>
+          <w:tab w:val="num" w:pos="2880"/>
+        </w:tabs>
+        <w:ind w:left="2880" w:hanging="360"/>
+      </w:pPr>
+    </w:lvl>
+    <w:lvl w:ilvl="4" w:tentative="1">
+      <w:start w:val="1"/>
+      <w:numFmt w:val="decimal"/>
+      <w:lvlText w:val="%5."/>
+      <w:lvlJc w:val="left"/>
+      <w:pPr>
+        <w:tabs>
+          <w:tab w:val="num" w:pos="3600"/>
+        </w:tabs>
+        <w:ind w:left="3600" w:hanging="360"/>
+      </w:pPr>
+    </w:lvl>
+    <w:lvl w:ilvl="5" w:tentative="1">
+      <w:start w:val="1"/>
+      <w:numFmt w:val="decimal"/>
+      <w:lvlText w:val="%6."/>
+      <w:lvlJc w:val="left"/>
+      <w:pPr>
+        <w:tabs>
+          <w:tab w:val="num" w:pos="4320"/>
+        </w:tabs>
+        <w:ind w:left="4320" w:hanging="360"/>
+      </w:pPr>
+    </w:lvl>
+    <w:lvl w:ilvl="6" w:tentative="1">
+      <w:start w:val="1"/>
+      <w:numFmt w:val="decimal"/>
+      <w:lvlText w:val="%7."/>
+      <w:lvlJc w:val="left"/>
+      <w:pPr>
+        <w:tabs>
+          <w:tab w:val="num" w:pos="5040"/>
+        </w:tabs>
+        <w:ind w:left="5040" w:hanging="360"/>
+      </w:pPr>
+    </w:lvl>
+    <w:lvl w:ilvl="7" w:tentative="1">
+      <w:start w:val="1"/>
+      <w:numFmt w:val="decimal"/>
+      <w:lvlText w:val="%8."/>
+      <w:lvlJc w:val="left"/>
+      <w:pPr>
+        <w:tabs>
+          <w:tab w:val="num" w:pos="5760"/>
+        </w:tabs>
+        <w:ind w:left="5760" w:hanging="360"/>
+      </w:pPr>
+    </w:lvl>
+    <w:lvl w:ilvl="8" w:tentative="1">
+      <w:start w:val="1"/>
+      <w:numFmt w:val="decimal"/>
+      <w:lvlText w:val="%9."/>
+      <w:lvlJc w:val="left"/>
+      <w:pPr>
+        <w:tabs>
+          <w:tab w:val="num" w:pos="6480"/>
+        </w:tabs>
+        <w:ind w:left="6480" w:hanging="360"/>
+      </w:pPr>
+    </w:lvl>
+  </w:abstractNum>
+  <w:abstractNum w:abstractNumId="7" w15:restartNumberingAfterBreak="0">
     <w:nsid w:val="43B81DB0"/>
     <w:multiLevelType w:val="multilevel"/>
     <w:tmpl w:val="2926E7B4"/>
@@ -7736,7 +9444,7 @@
       </w:rPr>
     </w:lvl>
   </w:abstractNum>
-  <w:abstractNum w:abstractNumId="3" w15:restartNumberingAfterBreak="0">
+  <w:abstractNum w:abstractNumId="8" w15:restartNumberingAfterBreak="0">
     <w:nsid w:val="651231B0"/>
     <w:multiLevelType w:val="multilevel"/>
     <w:tmpl w:val="D006235E"/>
@@ -7885,7 +9593,123 @@
       </w:rPr>
     </w:lvl>
   </w:abstractNum>
-  <w:abstractNum w:abstractNumId="4" w15:restartNumberingAfterBreak="0">
+  <w:abstractNum w:abstractNumId="9" w15:restartNumberingAfterBreak="0">
+    <w:nsid w:val="68D80157"/>
+    <w:multiLevelType w:val="multilevel"/>
+    <w:tmpl w:val="65086436"/>
+    <w:lvl w:ilvl="0">
+      <w:start w:val="1"/>
+      <w:numFmt w:val="bullet"/>
+      <w:lvlText w:val=""/>
+      <w:lvlJc w:val="left"/>
+      <w:pPr>
+        <w:tabs>
+          <w:tab w:val="num" w:pos="720"/>
+        </w:tabs>
+        <w:ind w:left="720" w:hanging="360"/>
+      </w:pPr>
+      <w:rPr>
+        <w:rFonts w:ascii="Symbol" w:hAnsi="Symbol" w:hint="default"/>
+      </w:rPr>
+    </w:lvl>
+    <w:lvl w:ilvl="1" w:tentative="1">
+      <w:start w:val="1"/>
+      <w:numFmt w:val="decimal"/>
+      <w:lvlText w:val="%2."/>
+      <w:lvlJc w:val="left"/>
+      <w:pPr>
+        <w:tabs>
+          <w:tab w:val="num" w:pos="1440"/>
+        </w:tabs>
+        <w:ind w:left="1440" w:hanging="360"/>
+      </w:pPr>
+    </w:lvl>
+    <w:lvl w:ilvl="2" w:tentative="1">
+      <w:start w:val="1"/>
+      <w:numFmt w:val="decimal"/>
+      <w:lvlText w:val="%3."/>
+      <w:lvlJc w:val="left"/>
+      <w:pPr>
+        <w:tabs>
+          <w:tab w:val="num" w:pos="2160"/>
+        </w:tabs>
+        <w:ind w:left="2160" w:hanging="360"/>
+      </w:pPr>
+    </w:lvl>
+    <w:lvl w:ilvl="3" w:tentative="1">
+      <w:start w:val="1"/>
+      <w:numFmt w:val="decimal"/>
+      <w:lvlText w:val="%4."/>
+      <w:lvlJc w:val="left"/>
+      <w:pPr>
+        <w:tabs>
+          <w:tab w:val="num" w:pos="2880"/>
+        </w:tabs>
+        <w:ind w:left="2880" w:hanging="360"/>
+      </w:pPr>
+    </w:lvl>
+    <w:lvl w:ilvl="4" w:tentative="1">
+      <w:start w:val="1"/>
+      <w:numFmt w:val="decimal"/>
+      <w:lvlText w:val="%5."/>
+      <w:lvlJc w:val="left"/>
+      <w:pPr>
+        <w:tabs>
+          <w:tab w:val="num" w:pos="3600"/>
+        </w:tabs>
+        <w:ind w:left="3600" w:hanging="360"/>
+      </w:pPr>
+    </w:lvl>
+    <w:lvl w:ilvl="5" w:tentative="1">
+      <w:start w:val="1"/>
+      <w:numFmt w:val="decimal"/>
+      <w:lvlText w:val="%6."/>
+      <w:lvlJc w:val="left"/>
+      <w:pPr>
+        <w:tabs>
+          <w:tab w:val="num" w:pos="4320"/>
+        </w:tabs>
+        <w:ind w:left="4320" w:hanging="360"/>
+      </w:pPr>
+    </w:lvl>
+    <w:lvl w:ilvl="6" w:tentative="1">
+      <w:start w:val="1"/>
+      <w:numFmt w:val="decimal"/>
+      <w:lvlText w:val="%7."/>
+      <w:lvlJc w:val="left"/>
+      <w:pPr>
+        <w:tabs>
+          <w:tab w:val="num" w:pos="5040"/>
+        </w:tabs>
+        <w:ind w:left="5040" w:hanging="360"/>
+      </w:pPr>
+    </w:lvl>
+    <w:lvl w:ilvl="7" w:tentative="1">
+      <w:start w:val="1"/>
+      <w:numFmt w:val="decimal"/>
+      <w:lvlText w:val="%8."/>
+      <w:lvlJc w:val="left"/>
+      <w:pPr>
+        <w:tabs>
+          <w:tab w:val="num" w:pos="5760"/>
+        </w:tabs>
+        <w:ind w:left="5760" w:hanging="360"/>
+      </w:pPr>
+    </w:lvl>
+    <w:lvl w:ilvl="8" w:tentative="1">
+      <w:start w:val="1"/>
+      <w:numFmt w:val="decimal"/>
+      <w:lvlText w:val="%9."/>
+      <w:lvlJc w:val="left"/>
+      <w:pPr>
+        <w:tabs>
+          <w:tab w:val="num" w:pos="6480"/>
+        </w:tabs>
+        <w:ind w:left="6480" w:hanging="360"/>
+      </w:pPr>
+    </w:lvl>
+  </w:abstractNum>
+  <w:abstractNum w:abstractNumId="10" w15:restartNumberingAfterBreak="0">
     <w:nsid w:val="6C91457E"/>
     <w:multiLevelType w:val="hybridMultilevel"/>
     <w:tmpl w:val="6B6C802E"/>
@@ -7998,7 +9822,7 @@
       </w:rPr>
     </w:lvl>
   </w:abstractNum>
-  <w:abstractNum w:abstractNumId="5" w15:restartNumberingAfterBreak="0">
+  <w:abstractNum w:abstractNumId="11" w15:restartNumberingAfterBreak="0">
     <w:nsid w:val="6D1C19B9"/>
     <w:multiLevelType w:val="multilevel"/>
     <w:tmpl w:val="151290D4"/>
@@ -8111,7 +9935,7 @@
       </w:pPr>
     </w:lvl>
   </w:abstractNum>
-  <w:abstractNum w:abstractNumId="6" w15:restartNumberingAfterBreak="0">
+  <w:abstractNum w:abstractNumId="12" w15:restartNumberingAfterBreak="0">
     <w:nsid w:val="76B725EA"/>
     <w:multiLevelType w:val="hybridMultilevel"/>
     <w:tmpl w:val="50E023EA"/>
@@ -8224,7 +10048,7 @@
       </w:rPr>
     </w:lvl>
   </w:abstractNum>
-  <w:abstractNum w:abstractNumId="7" w15:restartNumberingAfterBreak="0">
+  <w:abstractNum w:abstractNumId="13" w15:restartNumberingAfterBreak="0">
     <w:nsid w:val="7F5E018E"/>
     <w:multiLevelType w:val="multilevel"/>
     <w:tmpl w:val="C3263FC8"/>
@@ -8374,27 +10198,45 @@
     </w:lvl>
   </w:abstractNum>
   <w:num w:numId="1" w16cid:durableId="1078674235">
-    <w:abstractNumId w:val="5"/>
+    <w:abstractNumId w:val="11"/>
   </w:num>
   <w:num w:numId="2" w16cid:durableId="332531383">
-    <w:abstractNumId w:val="3"/>
+    <w:abstractNumId w:val="8"/>
   </w:num>
   <w:num w:numId="3" w16cid:durableId="823204131">
-    <w:abstractNumId w:val="2"/>
+    <w:abstractNumId w:val="7"/>
   </w:num>
   <w:num w:numId="4" w16cid:durableId="1984113823">
     <w:abstractNumId w:val="0"/>
   </w:num>
   <w:num w:numId="5" w16cid:durableId="320430073">
-    <w:abstractNumId w:val="7"/>
+    <w:abstractNumId w:val="13"/>
   </w:num>
   <w:num w:numId="6" w16cid:durableId="5208925">
+    <w:abstractNumId w:val="2"/>
+  </w:num>
+  <w:num w:numId="7" w16cid:durableId="458189993">
+    <w:abstractNumId w:val="10"/>
+  </w:num>
+  <w:num w:numId="8" w16cid:durableId="800150129">
+    <w:abstractNumId w:val="12"/>
+  </w:num>
+  <w:num w:numId="9" w16cid:durableId="129445349">
+    <w:abstractNumId w:val="3"/>
+  </w:num>
+  <w:num w:numId="10" w16cid:durableId="2124686392">
+    <w:abstractNumId w:val="9"/>
+  </w:num>
+  <w:num w:numId="11" w16cid:durableId="1759281077">
+    <w:abstractNumId w:val="4"/>
+  </w:num>
+  <w:num w:numId="12" w16cid:durableId="697006189">
     <w:abstractNumId w:val="1"/>
   </w:num>
-  <w:num w:numId="7" w16cid:durableId="458189993">
-    <w:abstractNumId w:val="4"/>
+  <w:num w:numId="13" w16cid:durableId="832643593">
+    <w:abstractNumId w:val="5"/>
   </w:num>
-  <w:num w:numId="8" w16cid:durableId="800150129">
+  <w:num w:numId="14" w16cid:durableId="1061250893">
     <w:abstractNumId w:val="6"/>
   </w:num>
 </w:numbering>

</xml_diff>